<commit_message>
Update for new submission
</commit_message>
<xml_diff>
--- a/cover_letter.docx
+++ b/cover_letter.docx
@@ -1,6 +1,6 @@
 
 <file path=word/document.xml><?xml version="1.0" encoding="utf-8"?>
-<w:document xmlns:wpc="http://schemas.microsoft.com/office/word/2010/wordprocessingCanvas" xmlns:cx="http://schemas.microsoft.com/office/drawing/2014/chartex" xmlns:cx1="http://schemas.microsoft.com/office/drawing/2015/9/8/chartex" xmlns:cx2="http://schemas.microsoft.com/office/drawing/2015/10/21/chartex" xmlns:cx3="http://schemas.microsoft.com/office/drawing/2016/5/9/chartex" xmlns:cx4="http://schemas.microsoft.com/office/drawing/2016/5/10/chartex" xmlns:cx5="http://schemas.microsoft.com/office/drawing/2016/5/11/chartex" xmlns:cx6="http://schemas.microsoft.com/office/drawing/2016/5/12/chartex" xmlns:cx7="http://schemas.microsoft.com/office/drawing/2016/5/13/chartex" xmlns:cx8="http://schemas.microsoft.com/office/drawing/2016/5/14/chartex" xmlns:mc="http://schemas.openxmlformats.org/markup-compatibility/2006" xmlns:aink="http://schemas.microsoft.com/office/drawing/2016/ink" xmlns:am3d="http://schemas.microsoft.com/office/drawing/2017/model3d" xmlns:o="urn:schemas-microsoft-com:office:office" xmlns:oel="http://schemas.microsoft.com/office/2019/extlst" xmlns:r="http://schemas.openxmlformats.org/officeDocument/2006/relationships" xmlns:m="http://schemas.openxmlformats.org/officeDocument/2006/math" xmlns:v="urn:schemas-microsoft-com:vml" xmlns:wp14="http://schemas.microsoft.com/office/word/2010/wordprocessingDrawing" xmlns:wp="http://schemas.openxmlformats.org/drawingml/2006/wordprocessingDrawing" xmlns:w10="urn:schemas-microsoft-com:office:word" xmlns:w="http://schemas.openxmlformats.org/wordprocessingml/2006/main" xmlns:w14="http://schemas.microsoft.com/office/word/2010/wordml" xmlns:w15="http://schemas.microsoft.com/office/word/2012/wordml" xmlns:w16cex="http://schemas.microsoft.com/office/word/2018/wordml/cex" xmlns:w16cid="http://schemas.microsoft.com/office/word/2016/wordml/cid" xmlns:w16="http://schemas.microsoft.com/office/word/2018/wordml" xmlns:w16sdtdh="http://schemas.microsoft.com/office/word/2020/wordml/sdtdatahash" xmlns:w16se="http://schemas.microsoft.com/office/word/2015/wordml/symex" xmlns:wpg="http://schemas.microsoft.com/office/word/2010/wordprocessingGroup" xmlns:wpi="http://schemas.microsoft.com/office/word/2010/wordprocessingInk" xmlns:wne="http://schemas.microsoft.com/office/word/2006/wordml" xmlns:wps="http://schemas.microsoft.com/office/word/2010/wordprocessingShape" mc:Ignorable="w14 w15 w16se w16cid w16 w16cex w16sdtdh wp14">
+<w:document xmlns:wpc="http://schemas.microsoft.com/office/word/2010/wordprocessingCanvas" xmlns:cx="http://schemas.microsoft.com/office/drawing/2014/chartex" xmlns:cx1="http://schemas.microsoft.com/office/drawing/2015/9/8/chartex" xmlns:cx2="http://schemas.microsoft.com/office/drawing/2015/10/21/chartex" xmlns:cx3="http://schemas.microsoft.com/office/drawing/2016/5/9/chartex" xmlns:cx4="http://schemas.microsoft.com/office/drawing/2016/5/10/chartex" xmlns:cx5="http://schemas.microsoft.com/office/drawing/2016/5/11/chartex" xmlns:cx6="http://schemas.microsoft.com/office/drawing/2016/5/12/chartex" xmlns:cx7="http://schemas.microsoft.com/office/drawing/2016/5/13/chartex" xmlns:cx8="http://schemas.microsoft.com/office/drawing/2016/5/14/chartex" xmlns:mc="http://schemas.openxmlformats.org/markup-compatibility/2006" xmlns:aink="http://schemas.microsoft.com/office/drawing/2016/ink" xmlns:am3d="http://schemas.microsoft.com/office/drawing/2017/model3d" xmlns:o="urn:schemas-microsoft-com:office:office" xmlns:oel="http://schemas.microsoft.com/office/2019/extlst" xmlns:r="http://schemas.openxmlformats.org/officeDocument/2006/relationships" xmlns:m="http://schemas.openxmlformats.org/officeDocument/2006/math" xmlns:v="urn:schemas-microsoft-com:vml" xmlns:wp14="http://schemas.microsoft.com/office/word/2010/wordprocessingDrawing" xmlns:wp="http://schemas.openxmlformats.org/drawingml/2006/wordprocessingDrawing" xmlns:w10="urn:schemas-microsoft-com:office:word" xmlns:w="http://schemas.openxmlformats.org/wordprocessingml/2006/main" xmlns:w14="http://schemas.microsoft.com/office/word/2010/wordml" xmlns:w15="http://schemas.microsoft.com/office/word/2012/wordml" xmlns:w16cex="http://schemas.microsoft.com/office/word/2018/wordml/cex" xmlns:w16cid="http://schemas.microsoft.com/office/word/2016/wordml/cid" xmlns:w16="http://schemas.microsoft.com/office/word/2018/wordml" xmlns:w16du="http://schemas.microsoft.com/office/word/2023/wordml/word16du" xmlns:w16sdtdh="http://schemas.microsoft.com/office/word/2020/wordml/sdtdatahash" xmlns:w16sdtfl="http://schemas.microsoft.com/office/word/2024/wordml/sdtformatlock" xmlns:w16se="http://schemas.microsoft.com/office/word/2015/wordml/symex" xmlns:wpg="http://schemas.microsoft.com/office/word/2010/wordprocessingGroup" xmlns:wpi="http://schemas.microsoft.com/office/word/2010/wordprocessingInk" xmlns:wne="http://schemas.microsoft.com/office/word/2006/wordml" xmlns:wps="http://schemas.microsoft.com/office/word/2010/wordprocessingShape" mc:Ignorable="w14 w15 w16se w16cid w16 w16cex w16sdtdh w16sdtfl w16du wp14">
   <w:body>
     <w:p>
       <w:pPr>
@@ -61,7 +61,31 @@
           <w:iCs/>
           <w:lang w:val="en-US"/>
         </w:rPr>
-        <w:t>Journal of the Royal Statistical Society Series A: Statistics in Society</w:t>
+        <w:t xml:space="preserve">Journal of the Royal Statistical Society Series </w:t>
+      </w:r>
+      <w:r>
+        <w:rPr>
+          <w:i/>
+          <w:iCs/>
+          <w:lang w:val="en-US"/>
+        </w:rPr>
+        <w:t>C</w:t>
+      </w:r>
+      <w:r>
+        <w:rPr>
+          <w:i/>
+          <w:iCs/>
+          <w:lang w:val="en-US"/>
+        </w:rPr>
+        <w:t xml:space="preserve">: </w:t>
+      </w:r>
+      <w:r>
+        <w:rPr>
+          <w:i/>
+          <w:iCs/>
+          <w:lang w:val="en-US"/>
+        </w:rPr>
+        <w:t>Applied Statistics</w:t>
       </w:r>
       <w:r>
         <w:rPr>
@@ -73,49 +97,7 @@
         <w:rPr>
           <w:lang w:val="en-US"/>
         </w:rPr>
-        <w:t xml:space="preserve"> As the popularity of synthetic data rises, it becomes ever more important to measure its quality. In this paper, we present a general framework to evaluate synthetic data quality based on density ratio estimation techniques. </w:t>
-      </w:r>
-      <w:r>
-        <w:rPr>
-          <w:lang w:val="en-US"/>
-        </w:rPr>
-        <w:t>This framework offers distinct benefits, including a more accurate estimate of synthetic data utility</w:t>
-      </w:r>
-      <w:r>
-        <w:rPr>
-          <w:lang w:val="en-US"/>
-        </w:rPr>
-        <w:t xml:space="preserve"> compared to existing popular approaches</w:t>
-      </w:r>
-      <w:r>
-        <w:rPr>
-          <w:lang w:val="en-US"/>
-        </w:rPr>
-        <w:t>, yielding more information about what aspects of the synthetic data are inadequately modelled</w:t>
-      </w:r>
-      <w:r>
-        <w:rPr>
-          <w:lang w:val="en-US"/>
-        </w:rPr>
-        <w:t xml:space="preserve">, as well as </w:t>
-      </w:r>
-      <w:r>
-        <w:rPr>
-          <w:lang w:val="en-US"/>
-        </w:rPr>
-        <w:t xml:space="preserve">increased interpretability of the </w:t>
-      </w:r>
-      <w:r>
-        <w:rPr>
-          <w:lang w:val="en-US"/>
-        </w:rPr>
-        <w:t xml:space="preserve">resulting </w:t>
-      </w:r>
-      <w:r>
-        <w:rPr>
-          <w:lang w:val="en-US"/>
-        </w:rPr>
-        <w:t xml:space="preserve">utility measure. </w:t>
+        <w:t xml:space="preserve"> As the popularity of synthetic data rises, it becomes ever more important to measure its quality. In this paper, we present a general framework to evaluate synthetic data quality based on density ratio estimation techniques. This framework offers distinct benefits, including a more accurate estimate of synthetic data utility compared to existing popular approaches, yielding more information about what aspects of the synthetic data are inadequately modelled, as well as increased interpretability of the resulting utility measure. </w:t>
       </w:r>
     </w:p>
     <w:p>
@@ -167,13 +149,7 @@
         <w:rPr>
           <w:lang w:val="en-US"/>
         </w:rPr>
-        <w:t xml:space="preserve"> o</w:t>
-      </w:r>
-      <w:r>
-        <w:rPr>
-          <w:lang w:val="en-US"/>
-        </w:rPr>
-        <w:t>ur work</w:t>
+        <w:t xml:space="preserve"> our work</w:t>
       </w:r>
       <w:r>
         <w:rPr>
@@ -185,13 +161,7 @@
         <w:rPr>
           <w:lang w:val="en-US"/>
         </w:rPr>
-        <w:t xml:space="preserve"> </w:t>
-      </w:r>
-      <w:r>
-        <w:rPr>
-          <w:lang w:val="en-US"/>
-        </w:rPr>
-        <w:t>expand</w:t>
+        <w:t xml:space="preserve"> expand</w:t>
       </w:r>
       <w:r>
         <w:rPr>
@@ -215,7 +185,7 @@
         <w:rPr>
           <w:lang w:val="en-US"/>
         </w:rPr>
-        <w:t xml:space="preserve">2018 paper “General and specific utility measures for synthetic data”, published in your journal. </w:t>
+        <w:t xml:space="preserve">2018 paper “General and specific utility measures for synthetic data”. </w:t>
       </w:r>
     </w:p>
     <w:p>
@@ -453,7 +423,7 @@
 </file>
 
 <file path=word/styles.xml><?xml version="1.0" encoding="utf-8"?>
-<w:styles xmlns:mc="http://schemas.openxmlformats.org/markup-compatibility/2006" xmlns:r="http://schemas.openxmlformats.org/officeDocument/2006/relationships" xmlns:w="http://schemas.openxmlformats.org/wordprocessingml/2006/main" xmlns:w14="http://schemas.microsoft.com/office/word/2010/wordml" xmlns:w15="http://schemas.microsoft.com/office/word/2012/wordml" xmlns:w16cex="http://schemas.microsoft.com/office/word/2018/wordml/cex" xmlns:w16cid="http://schemas.microsoft.com/office/word/2016/wordml/cid" xmlns:w16="http://schemas.microsoft.com/office/word/2018/wordml" xmlns:w16sdtdh="http://schemas.microsoft.com/office/word/2020/wordml/sdtdatahash" xmlns:w16se="http://schemas.microsoft.com/office/word/2015/wordml/symex" mc:Ignorable="w14 w15 w16se w16cid w16 w16cex w16sdtdh">
+<w:styles xmlns:mc="http://schemas.openxmlformats.org/markup-compatibility/2006" xmlns:r="http://schemas.openxmlformats.org/officeDocument/2006/relationships" xmlns:w="http://schemas.openxmlformats.org/wordprocessingml/2006/main" xmlns:w14="http://schemas.microsoft.com/office/word/2010/wordml" xmlns:w15="http://schemas.microsoft.com/office/word/2012/wordml" xmlns:w16cex="http://schemas.microsoft.com/office/word/2018/wordml/cex" xmlns:w16cid="http://schemas.microsoft.com/office/word/2016/wordml/cid" xmlns:w16="http://schemas.microsoft.com/office/word/2018/wordml" xmlns:w16du="http://schemas.microsoft.com/office/word/2023/wordml/word16du" xmlns:w16sdtdh="http://schemas.microsoft.com/office/word/2020/wordml/sdtdatahash" xmlns:w16sdtfl="http://schemas.microsoft.com/office/word/2024/wordml/sdtformatlock" xmlns:w16se="http://schemas.microsoft.com/office/word/2015/wordml/symex" mc:Ignorable="w14 w15 w16se w16cid w16 w16cex w16sdtdh w16sdtfl w16du">
   <w:docDefaults>
     <w:rPrDefault>
       <w:rPr>

</xml_diff>